<commit_message>
First draft of paper WITHOUT Lit rev, results analysis
</commit_message>
<xml_diff>
--- a/Paper initial documents/Unsupervised Graph Network Discrimination.docx
+++ b/Paper initial documents/Unsupervised Graph Network Discrimination.docx
@@ -514,27 +514,17 @@
           <w:szCs w:val="20"/>
           <w:shd w:val="clear" w:color="auto" w:fill="FFFFFF"/>
         </w:rPr>
-        <w:t>, 2012)</w:t>
+        <w:t>, 2012) //</w:t>
       </w:r>
       <w:r>
         <w:rPr>
           <w:rFonts w:ascii="Arial" w:hAnsi="Arial" w:cs="Arial"/>
+          <w:i/>
           <w:color w:val="000000"/>
           <w:sz w:val="20"/>
           <w:szCs w:val="20"/>
           <w:shd w:val="clear" w:color="auto" w:fill="FFFFFF"/>
         </w:rPr>
-        <w:t xml:space="preserve"> //</w:t>
-      </w:r>
-      <w:r>
-        <w:rPr>
-          <w:rFonts w:ascii="Arial" w:hAnsi="Arial" w:cs="Arial"/>
-          <w:i/>
-          <w:color w:val="000000"/>
-          <w:sz w:val="20"/>
-          <w:szCs w:val="20"/>
-          <w:shd w:val="clear" w:color="auto" w:fill="FFFFFF"/>
-        </w:rPr>
         <w:t>citation added manually</w:t>
       </w:r>
       <w:r>
@@ -549,48 +539,1165 @@
       </w:r>
     </w:p>
     <w:p>
+      <w:r>
+        <w:t>In this paper, our main concern is</w:t>
+      </w:r>
+      <w:r>
+        <w:t xml:space="preserve"> “What information can we extract from a given, unknown graph of a network?” Calculating various centralities from a graph is possible</w:t>
+      </w:r>
+      <w:r>
+        <w:t>, but this raises the question of what</w:t>
+      </w:r>
+      <w:r>
+        <w:t xml:space="preserve"> can be concluded from this information? Is it possible to discriminate between types of networks based </w:t>
+      </w:r>
+      <w:proofErr w:type="gramStart"/>
+      <w:r>
+        <w:t xml:space="preserve">on </w:t>
+      </w:r>
+      <w:r>
+        <w:t xml:space="preserve"> only</w:t>
+      </w:r>
+      <w:proofErr w:type="gramEnd"/>
+      <w:r>
+        <w:t xml:space="preserve"> </w:t>
+      </w:r>
+      <w:r>
+        <w:t>the centrality values of their nodes?</w:t>
+      </w:r>
+      <w:r>
+        <w:t xml:space="preserve"> Or, Can unsupervised learning techniques applied to </w:t>
+      </w:r>
+      <w:r>
+        <w:t xml:space="preserve">unknown graphs produce meaningful context about the network in question? Being able to find meaningful insights about an unidentified network has many practical uses, such as deducing, whether it is a criminal network or not, or if the </w:t>
+      </w:r>
+      <w:r>
+        <w:t xml:space="preserve">network was part of a successful political campaign, or whether the network is an ego network of a socially influential person. </w:t>
+      </w:r>
+    </w:p>
+    <w:p/>
+    <w:bookmarkStart w:id="0" w:name="_GoBack"/>
+    <w:p>
       <w:pPr>
+        <w:widowControl w:val="0"/>
+        <w:autoSpaceDE w:val="0"/>
+        <w:autoSpaceDN w:val="0"/>
+        <w:adjustRightInd w:val="0"/>
+        <w:spacing w:line="240" w:lineRule="auto"/>
+        <w:ind w:left="480" w:hanging="480"/>
+        <w:rPr>
+          <w:rFonts w:ascii="Calibri" w:hAnsi="Calibri" w:cs="Calibri"/>
+          <w:noProof/>
+          <w:szCs w:val="24"/>
+        </w:rPr>
+      </w:pPr>
+      <w:r>
         <w:rPr>
           <w:i/>
           <w:u w:val="single"/>
         </w:rPr>
+        <w:fldChar w:fldCharType="begin" w:fldLock="1"/>
+      </w:r>
+      <w:r>
+        <w:rPr>
+          <w:i/>
+          <w:u w:val="single"/>
+        </w:rPr>
+        <w:instrText xml:space="preserve">ADDIN Mendeley Bibliography CSL_BIBLIOGRAPHY </w:instrText>
+      </w:r>
+      <w:r>
+        <w:rPr>
+          <w:i/>
+          <w:u w:val="single"/>
+        </w:rPr>
+        <w:fldChar w:fldCharType="separate"/>
+      </w:r>
+      <w:r>
+        <w:rPr>
+          <w:rFonts w:ascii="Calibri" w:hAnsi="Calibri" w:cs="Calibri"/>
+          <w:noProof/>
+          <w:szCs w:val="24"/>
+        </w:rPr>
+        <w:t xml:space="preserve">Bell, D. C., Atkinson, J. S., &amp; Carlson, J. W. (1999). Centrality measures for disease transmission networks. </w:t>
+      </w:r>
+      <w:r>
+        <w:rPr>
+          <w:rFonts w:ascii="Calibri" w:hAnsi="Calibri" w:cs="Calibri"/>
+          <w:i/>
+          <w:iCs/>
+          <w:noProof/>
+          <w:szCs w:val="24"/>
+        </w:rPr>
+        <w:t>Social Networks</w:t>
+      </w:r>
+      <w:r>
+        <w:rPr>
+          <w:rFonts w:ascii="Calibri" w:hAnsi="Calibri" w:cs="Calibri"/>
+          <w:noProof/>
+          <w:szCs w:val="24"/>
+        </w:rPr>
+        <w:t xml:space="preserve">, </w:t>
+      </w:r>
+      <w:r>
+        <w:rPr>
+          <w:rFonts w:ascii="Calibri" w:hAnsi="Calibri" w:cs="Calibri"/>
+          <w:i/>
+          <w:iCs/>
+          <w:noProof/>
+          <w:szCs w:val="24"/>
+        </w:rPr>
+        <w:t>21</w:t>
+      </w:r>
+      <w:r>
+        <w:rPr>
+          <w:rFonts w:ascii="Calibri" w:hAnsi="Calibri" w:cs="Calibri"/>
+          <w:noProof/>
+          <w:szCs w:val="24"/>
+        </w:rPr>
+        <w:t>(1), 1–21. https://doi.org/10.1016/S0378-8733(98)00010-0</w:t>
+      </w:r>
+    </w:p>
+    <w:p>
+      <w:pPr>
+        <w:widowControl w:val="0"/>
+        <w:autoSpaceDE w:val="0"/>
+        <w:autoSpaceDN w:val="0"/>
+        <w:adjustRightInd w:val="0"/>
+        <w:spacing w:line="240" w:lineRule="auto"/>
+        <w:ind w:left="480" w:hanging="480"/>
+        <w:rPr>
+          <w:rFonts w:ascii="Calibri" w:hAnsi="Calibri" w:cs="Calibri"/>
+          <w:noProof/>
+          <w:szCs w:val="24"/>
+        </w:rPr>
       </w:pPr>
       <w:r>
-        <w:t>In this paper, our main concern is</w:t>
-      </w:r>
-      <w:r>
-        <w:t xml:space="preserve"> “What information can we extract from a given, unknown graph of a network?” Calculating various centralities from a graph is possible</w:t>
-      </w:r>
-      <w:r>
-        <w:t>, but this raises the question of what</w:t>
-      </w:r>
-      <w:r>
-        <w:t xml:space="preserve"> can be concluded from this information? Is it possible to discriminate between types of networks based </w:t>
-      </w:r>
-      <w:proofErr w:type="gramStart"/>
-      <w:r>
-        <w:t xml:space="preserve">on </w:t>
-      </w:r>
-      <w:r>
-        <w:t xml:space="preserve"> only</w:t>
-      </w:r>
-      <w:proofErr w:type="gramEnd"/>
-      <w:r>
-        <w:t xml:space="preserve"> </w:t>
-      </w:r>
-      <w:r>
-        <w:t>the centrality values of their nodes?</w:t>
-      </w:r>
-      <w:r>
-        <w:t xml:space="preserve"> Or, Can unsupervised learning techniques applied to </w:t>
-      </w:r>
-      <w:r>
-        <w:t xml:space="preserve">unknown graphs produce meaningful context about the network in question? Being able to find meaningful insights about an unidentified network has many practical uses, such as deducing, whether it is a criminal network or not, or if the </w:t>
-      </w:r>
-      <w:r>
-        <w:t xml:space="preserve">network was part of a successful political campaign, or whether the network is an ego network of a socially influential person. </w:t>
-      </w:r>
-      <w:bookmarkStart w:id="0" w:name="_GoBack"/>
+        <w:rPr>
+          <w:rFonts w:ascii="Calibri" w:hAnsi="Calibri" w:cs="Calibri"/>
+          <w:noProof/>
+          <w:szCs w:val="24"/>
+        </w:rPr>
+        <w:t xml:space="preserve">Bródka, P., Skibicki, K., Kazienko, P., &amp; Musiał, K. (2011). A degree centrality in multi-layered social </w:t>
+      </w:r>
+      <w:r>
+        <w:rPr>
+          <w:rFonts w:ascii="Calibri" w:hAnsi="Calibri" w:cs="Calibri"/>
+          <w:noProof/>
+          <w:szCs w:val="24"/>
+        </w:rPr>
+        <w:lastRenderedPageBreak/>
+        <w:t xml:space="preserve">network. </w:t>
+      </w:r>
+      <w:r>
+        <w:rPr>
+          <w:rFonts w:ascii="Calibri" w:hAnsi="Calibri" w:cs="Calibri"/>
+          <w:i/>
+          <w:iCs/>
+          <w:noProof/>
+          <w:szCs w:val="24"/>
+        </w:rPr>
+        <w:t>Proceedings of the 2011 International Conference on Computational Aspects of Social Networks, CASoN’11</w:t>
+      </w:r>
+      <w:r>
+        <w:rPr>
+          <w:rFonts w:ascii="Calibri" w:hAnsi="Calibri" w:cs="Calibri"/>
+          <w:noProof/>
+          <w:szCs w:val="24"/>
+        </w:rPr>
+        <w:t>, 237–242. https://doi.org/10.1109/CASON.2011.6085951</w:t>
+      </w:r>
+    </w:p>
+    <w:p>
+      <w:pPr>
+        <w:widowControl w:val="0"/>
+        <w:autoSpaceDE w:val="0"/>
+        <w:autoSpaceDN w:val="0"/>
+        <w:adjustRightInd w:val="0"/>
+        <w:spacing w:line="240" w:lineRule="auto"/>
+        <w:ind w:left="480" w:hanging="480"/>
+        <w:rPr>
+          <w:rFonts w:ascii="Calibri" w:hAnsi="Calibri" w:cs="Calibri"/>
+          <w:noProof/>
+          <w:szCs w:val="24"/>
+        </w:rPr>
+      </w:pPr>
+      <w:r>
+        <w:rPr>
+          <w:rFonts w:ascii="Calibri" w:hAnsi="Calibri" w:cs="Calibri"/>
+          <w:noProof/>
+          <w:szCs w:val="24"/>
+        </w:rPr>
+        <w:t xml:space="preserve">Chen, H., Yin, H., Chen, T., Viet, Q., Nguyen, H., &amp; Xue, W. P. (2019). Exploiting Centrality Information with Graph Convolutions for Network Representation Learning. </w:t>
+      </w:r>
+      <w:r>
+        <w:rPr>
+          <w:rFonts w:ascii="Calibri" w:hAnsi="Calibri" w:cs="Calibri"/>
+          <w:i/>
+          <w:iCs/>
+          <w:noProof/>
+          <w:szCs w:val="24"/>
+        </w:rPr>
+        <w:t>2019 IEEE 35th International Conference on Data Engineering (ICDE)</w:t>
+      </w:r>
+      <w:r>
+        <w:rPr>
+          <w:rFonts w:ascii="Calibri" w:hAnsi="Calibri" w:cs="Calibri"/>
+          <w:noProof/>
+          <w:szCs w:val="24"/>
+        </w:rPr>
+        <w:t>, 590–601. https://doi.org/10.1109/ICDE.2019.00059</w:t>
+      </w:r>
+    </w:p>
+    <w:p>
+      <w:pPr>
+        <w:widowControl w:val="0"/>
+        <w:autoSpaceDE w:val="0"/>
+        <w:autoSpaceDN w:val="0"/>
+        <w:adjustRightInd w:val="0"/>
+        <w:spacing w:line="240" w:lineRule="auto"/>
+        <w:ind w:left="480" w:hanging="480"/>
+        <w:rPr>
+          <w:rFonts w:ascii="Calibri" w:hAnsi="Calibri" w:cs="Calibri"/>
+          <w:noProof/>
+          <w:szCs w:val="24"/>
+        </w:rPr>
+      </w:pPr>
+      <w:r>
+        <w:rPr>
+          <w:rFonts w:ascii="Calibri" w:hAnsi="Calibri" w:cs="Calibri"/>
+          <w:noProof/>
+          <w:szCs w:val="24"/>
+        </w:rPr>
+        <w:t xml:space="preserve">Chiu, C. C., Balkunid, P., &amp; Weinberg, F. (2016). When managers become leaders : The role of manager network centralities , social power , and followers ’ perception of leadership. </w:t>
+      </w:r>
+      <w:r>
+        <w:rPr>
+          <w:rFonts w:ascii="Calibri" w:hAnsi="Calibri" w:cs="Calibri"/>
+          <w:i/>
+          <w:iCs/>
+          <w:noProof/>
+          <w:szCs w:val="24"/>
+        </w:rPr>
+        <w:t>The Leadership Quarterly</w:t>
+      </w:r>
+      <w:r>
+        <w:rPr>
+          <w:rFonts w:ascii="Calibri" w:hAnsi="Calibri" w:cs="Calibri"/>
+          <w:noProof/>
+          <w:szCs w:val="24"/>
+        </w:rPr>
+        <w:t>. https://doi.org/10.1016/j.leaqua.2016.05.004</w:t>
+      </w:r>
+    </w:p>
+    <w:p>
+      <w:pPr>
+        <w:widowControl w:val="0"/>
+        <w:autoSpaceDE w:val="0"/>
+        <w:autoSpaceDN w:val="0"/>
+        <w:adjustRightInd w:val="0"/>
+        <w:spacing w:line="240" w:lineRule="auto"/>
+        <w:ind w:left="480" w:hanging="480"/>
+        <w:rPr>
+          <w:rFonts w:ascii="Calibri" w:hAnsi="Calibri" w:cs="Calibri"/>
+          <w:noProof/>
+          <w:szCs w:val="24"/>
+        </w:rPr>
+      </w:pPr>
+      <w:r>
+        <w:rPr>
+          <w:rFonts w:ascii="Calibri" w:hAnsi="Calibri" w:cs="Calibri"/>
+          <w:noProof/>
+          <w:szCs w:val="24"/>
+        </w:rPr>
+        <w:t xml:space="preserve">Cohn, A. M., Amato, M. S., Zhao, K., Wang, X., Cha, S., Pearson, J. L., Papandonatos, G. D., &amp; Graham, A. L. (2019). Discussions of Alcohol Use in an Online Social Network for Smoking Cessation: Analysis of Topics, Sentiment, and Social Network Centrality. </w:t>
+      </w:r>
+      <w:r>
+        <w:rPr>
+          <w:rFonts w:ascii="Calibri" w:hAnsi="Calibri" w:cs="Calibri"/>
+          <w:i/>
+          <w:iCs/>
+          <w:noProof/>
+          <w:szCs w:val="24"/>
+        </w:rPr>
+        <w:t>Alcoholism: Clinical and Experimental Research</w:t>
+      </w:r>
+      <w:r>
+        <w:rPr>
+          <w:rFonts w:ascii="Calibri" w:hAnsi="Calibri" w:cs="Calibri"/>
+          <w:noProof/>
+          <w:szCs w:val="24"/>
+        </w:rPr>
+        <w:t xml:space="preserve">, </w:t>
+      </w:r>
+      <w:r>
+        <w:rPr>
+          <w:rFonts w:ascii="Calibri" w:hAnsi="Calibri" w:cs="Calibri"/>
+          <w:i/>
+          <w:iCs/>
+          <w:noProof/>
+          <w:szCs w:val="24"/>
+        </w:rPr>
+        <w:t>43</w:t>
+      </w:r>
+      <w:r>
+        <w:rPr>
+          <w:rFonts w:ascii="Calibri" w:hAnsi="Calibri" w:cs="Calibri"/>
+          <w:noProof/>
+          <w:szCs w:val="24"/>
+        </w:rPr>
+        <w:t>(1), 108–114. https://doi.org/10.1111/acer.13906</w:t>
+      </w:r>
+    </w:p>
+    <w:p>
+      <w:pPr>
+        <w:widowControl w:val="0"/>
+        <w:autoSpaceDE w:val="0"/>
+        <w:autoSpaceDN w:val="0"/>
+        <w:adjustRightInd w:val="0"/>
+        <w:spacing w:line="240" w:lineRule="auto"/>
+        <w:ind w:left="480" w:hanging="480"/>
+        <w:rPr>
+          <w:rFonts w:ascii="Calibri" w:hAnsi="Calibri" w:cs="Calibri"/>
+          <w:noProof/>
+          <w:szCs w:val="24"/>
+        </w:rPr>
+      </w:pPr>
+      <w:r>
+        <w:rPr>
+          <w:rFonts w:ascii="Calibri" w:hAnsi="Calibri" w:cs="Calibri"/>
+          <w:noProof/>
+          <w:szCs w:val="24"/>
+        </w:rPr>
+        <w:t xml:space="preserve">Cordella, L. P., Foggia, P., Sansone, C., &amp; Vento, M. (2004). A (sub)graph isomorphism algorithm for matching large graphs. </w:t>
+      </w:r>
+      <w:r>
+        <w:rPr>
+          <w:rFonts w:ascii="Calibri" w:hAnsi="Calibri" w:cs="Calibri"/>
+          <w:i/>
+          <w:iCs/>
+          <w:noProof/>
+          <w:szCs w:val="24"/>
+        </w:rPr>
+        <w:t>IEEE Transactions on Pattern Analysis and Machine Intelligence</w:t>
+      </w:r>
+      <w:r>
+        <w:rPr>
+          <w:rFonts w:ascii="Calibri" w:hAnsi="Calibri" w:cs="Calibri"/>
+          <w:noProof/>
+          <w:szCs w:val="24"/>
+        </w:rPr>
+        <w:t xml:space="preserve">, </w:t>
+      </w:r>
+      <w:r>
+        <w:rPr>
+          <w:rFonts w:ascii="Calibri" w:hAnsi="Calibri" w:cs="Calibri"/>
+          <w:i/>
+          <w:iCs/>
+          <w:noProof/>
+          <w:szCs w:val="24"/>
+        </w:rPr>
+        <w:t>26</w:t>
+      </w:r>
+      <w:r>
+        <w:rPr>
+          <w:rFonts w:ascii="Calibri" w:hAnsi="Calibri" w:cs="Calibri"/>
+          <w:noProof/>
+          <w:szCs w:val="24"/>
+        </w:rPr>
+        <w:t>(10), 1367–1372. https://doi.org/10.1109/TPAMI.2004.75</w:t>
+      </w:r>
+    </w:p>
+    <w:p>
+      <w:pPr>
+        <w:widowControl w:val="0"/>
+        <w:autoSpaceDE w:val="0"/>
+        <w:autoSpaceDN w:val="0"/>
+        <w:adjustRightInd w:val="0"/>
+        <w:spacing w:line="240" w:lineRule="auto"/>
+        <w:ind w:left="480" w:hanging="480"/>
+        <w:rPr>
+          <w:rFonts w:ascii="Calibri" w:hAnsi="Calibri" w:cs="Calibri"/>
+          <w:noProof/>
+          <w:szCs w:val="24"/>
+        </w:rPr>
+      </w:pPr>
+      <w:r>
+        <w:rPr>
+          <w:rFonts w:ascii="Calibri" w:hAnsi="Calibri" w:cs="Calibri"/>
+          <w:noProof/>
+          <w:szCs w:val="24"/>
+        </w:rPr>
+        <w:t xml:space="preserve">Crucitti, P., Latora, V., &amp; Porta, S. (2006). Centrality in networks of urban streets. </w:t>
+      </w:r>
+      <w:r>
+        <w:rPr>
+          <w:rFonts w:ascii="Calibri" w:hAnsi="Calibri" w:cs="Calibri"/>
+          <w:i/>
+          <w:iCs/>
+          <w:noProof/>
+          <w:szCs w:val="24"/>
+        </w:rPr>
+        <w:t>Chaos</w:t>
+      </w:r>
+      <w:r>
+        <w:rPr>
+          <w:rFonts w:ascii="Calibri" w:hAnsi="Calibri" w:cs="Calibri"/>
+          <w:noProof/>
+          <w:szCs w:val="24"/>
+        </w:rPr>
+        <w:t xml:space="preserve">, </w:t>
+      </w:r>
+      <w:r>
+        <w:rPr>
+          <w:rFonts w:ascii="Calibri" w:hAnsi="Calibri" w:cs="Calibri"/>
+          <w:i/>
+          <w:iCs/>
+          <w:noProof/>
+          <w:szCs w:val="24"/>
+        </w:rPr>
+        <w:t>16</w:t>
+      </w:r>
+      <w:r>
+        <w:rPr>
+          <w:rFonts w:ascii="Calibri" w:hAnsi="Calibri" w:cs="Calibri"/>
+          <w:noProof/>
+          <w:szCs w:val="24"/>
+        </w:rPr>
+        <w:t>(1). https://doi.org/10.1063/1.2150162</w:t>
+      </w:r>
+    </w:p>
+    <w:p>
+      <w:pPr>
+        <w:widowControl w:val="0"/>
+        <w:autoSpaceDE w:val="0"/>
+        <w:autoSpaceDN w:val="0"/>
+        <w:adjustRightInd w:val="0"/>
+        <w:spacing w:line="240" w:lineRule="auto"/>
+        <w:ind w:left="480" w:hanging="480"/>
+        <w:rPr>
+          <w:rFonts w:ascii="Calibri" w:hAnsi="Calibri" w:cs="Calibri"/>
+          <w:noProof/>
+          <w:szCs w:val="24"/>
+        </w:rPr>
+      </w:pPr>
+      <w:r>
+        <w:rPr>
+          <w:rFonts w:ascii="Calibri" w:hAnsi="Calibri" w:cs="Calibri"/>
+          <w:noProof/>
+          <w:szCs w:val="24"/>
+        </w:rPr>
+        <w:t xml:space="preserve">Culotta, A., &amp; Cutler, J. (2016). </w:t>
+      </w:r>
+      <w:r>
+        <w:rPr>
+          <w:rFonts w:ascii="Calibri" w:hAnsi="Calibri" w:cs="Calibri"/>
+          <w:i/>
+          <w:iCs/>
+          <w:noProof/>
+          <w:szCs w:val="24"/>
+        </w:rPr>
+        <w:t>Predicting Twitter User Demographics using Distant Supervision from Website Traffic Data</w:t>
+      </w:r>
+      <w:r>
+        <w:rPr>
+          <w:rFonts w:ascii="Calibri" w:hAnsi="Calibri" w:cs="Calibri"/>
+          <w:noProof/>
+          <w:szCs w:val="24"/>
+        </w:rPr>
+        <w:t xml:space="preserve">. </w:t>
+      </w:r>
+      <w:r>
+        <w:rPr>
+          <w:rFonts w:ascii="Calibri" w:hAnsi="Calibri" w:cs="Calibri"/>
+          <w:i/>
+          <w:iCs/>
+          <w:noProof/>
+          <w:szCs w:val="24"/>
+        </w:rPr>
+        <w:t>55</w:t>
+      </w:r>
+      <w:r>
+        <w:rPr>
+          <w:rFonts w:ascii="Calibri" w:hAnsi="Calibri" w:cs="Calibri"/>
+          <w:noProof/>
+          <w:szCs w:val="24"/>
+        </w:rPr>
+        <w:t>, 389–408.</w:t>
+      </w:r>
+    </w:p>
+    <w:p>
+      <w:pPr>
+        <w:widowControl w:val="0"/>
+        <w:autoSpaceDE w:val="0"/>
+        <w:autoSpaceDN w:val="0"/>
+        <w:adjustRightInd w:val="0"/>
+        <w:spacing w:line="240" w:lineRule="auto"/>
+        <w:ind w:left="480" w:hanging="480"/>
+        <w:rPr>
+          <w:rFonts w:ascii="Calibri" w:hAnsi="Calibri" w:cs="Calibri"/>
+          <w:noProof/>
+          <w:szCs w:val="24"/>
+        </w:rPr>
+      </w:pPr>
+      <w:r>
+        <w:rPr>
+          <w:rFonts w:ascii="Calibri" w:hAnsi="Calibri" w:cs="Calibri"/>
+          <w:noProof/>
+          <w:szCs w:val="24"/>
+        </w:rPr>
+        <w:t xml:space="preserve">Hussain, J., &amp; Islam, M. A. (2016). Evaluation of graph centrality measures for tweet classification. </w:t>
+      </w:r>
+      <w:r>
+        <w:rPr>
+          <w:rFonts w:ascii="Calibri" w:hAnsi="Calibri" w:cs="Calibri"/>
+          <w:i/>
+          <w:iCs/>
+          <w:noProof/>
+          <w:szCs w:val="24"/>
+        </w:rPr>
+        <w:t>2016 International Conference on Computing, Electronic and Electrical Engineering, ICE Cube 2016 - Proceedings</w:t>
+      </w:r>
+      <w:r>
+        <w:rPr>
+          <w:rFonts w:ascii="Calibri" w:hAnsi="Calibri" w:cs="Calibri"/>
+          <w:noProof/>
+          <w:szCs w:val="24"/>
+        </w:rPr>
+        <w:t>, 126–137. https://doi.org/10.1109/ICECUBE.2016.7495209</w:t>
+      </w:r>
+    </w:p>
+    <w:p>
+      <w:pPr>
+        <w:widowControl w:val="0"/>
+        <w:autoSpaceDE w:val="0"/>
+        <w:autoSpaceDN w:val="0"/>
+        <w:adjustRightInd w:val="0"/>
+        <w:spacing w:line="240" w:lineRule="auto"/>
+        <w:ind w:left="480" w:hanging="480"/>
+        <w:rPr>
+          <w:rFonts w:ascii="Calibri" w:hAnsi="Calibri" w:cs="Calibri"/>
+          <w:noProof/>
+          <w:szCs w:val="24"/>
+        </w:rPr>
+      </w:pPr>
+      <w:r>
+        <w:rPr>
+          <w:rFonts w:ascii="Calibri" w:hAnsi="Calibri" w:cs="Calibri"/>
+          <w:noProof/>
+          <w:szCs w:val="24"/>
+        </w:rPr>
+        <w:t xml:space="preserve">Joyce, K. E., Laurienti, P. J., Burdette, J. H., &amp; Hayasaka, S. (2010). A new measure of centrality for brain networks. </w:t>
+      </w:r>
+      <w:r>
+        <w:rPr>
+          <w:rFonts w:ascii="Calibri" w:hAnsi="Calibri" w:cs="Calibri"/>
+          <w:i/>
+          <w:iCs/>
+          <w:noProof/>
+          <w:szCs w:val="24"/>
+        </w:rPr>
+        <w:t>PLoS ONE</w:t>
+      </w:r>
+      <w:r>
+        <w:rPr>
+          <w:rFonts w:ascii="Calibri" w:hAnsi="Calibri" w:cs="Calibri"/>
+          <w:noProof/>
+          <w:szCs w:val="24"/>
+        </w:rPr>
+        <w:t xml:space="preserve">, </w:t>
+      </w:r>
+      <w:r>
+        <w:rPr>
+          <w:rFonts w:ascii="Calibri" w:hAnsi="Calibri" w:cs="Calibri"/>
+          <w:i/>
+          <w:iCs/>
+          <w:noProof/>
+          <w:szCs w:val="24"/>
+        </w:rPr>
+        <w:t>5</w:t>
+      </w:r>
+      <w:r>
+        <w:rPr>
+          <w:rFonts w:ascii="Calibri" w:hAnsi="Calibri" w:cs="Calibri"/>
+          <w:noProof/>
+          <w:szCs w:val="24"/>
+        </w:rPr>
+        <w:t>(8). https://doi.org/10.1371/journal.pone.0012200</w:t>
+      </w:r>
+    </w:p>
+    <w:p>
+      <w:pPr>
+        <w:widowControl w:val="0"/>
+        <w:autoSpaceDE w:val="0"/>
+        <w:autoSpaceDN w:val="0"/>
+        <w:adjustRightInd w:val="0"/>
+        <w:spacing w:line="240" w:lineRule="auto"/>
+        <w:ind w:left="480" w:hanging="480"/>
+        <w:rPr>
+          <w:rFonts w:ascii="Calibri" w:hAnsi="Calibri" w:cs="Calibri"/>
+          <w:noProof/>
+          <w:szCs w:val="24"/>
+        </w:rPr>
+      </w:pPr>
+      <w:r>
+        <w:rPr>
+          <w:rFonts w:ascii="Calibri" w:hAnsi="Calibri" w:cs="Calibri"/>
+          <w:noProof/>
+          <w:szCs w:val="24"/>
+        </w:rPr>
+        <w:t xml:space="preserve">Landherr, A., Friedl, B., &amp; Heidemann, J. (2010). A Critical Review of Centrality Measures in Social Networks. </w:t>
+      </w:r>
+      <w:r>
+        <w:rPr>
+          <w:rFonts w:ascii="Calibri" w:hAnsi="Calibri" w:cs="Calibri"/>
+          <w:i/>
+          <w:iCs/>
+          <w:noProof/>
+          <w:szCs w:val="24"/>
+        </w:rPr>
+        <w:t>Business &amp; Information Systems Engineering</w:t>
+      </w:r>
+      <w:r>
+        <w:rPr>
+          <w:rFonts w:ascii="Calibri" w:hAnsi="Calibri" w:cs="Calibri"/>
+          <w:noProof/>
+          <w:szCs w:val="24"/>
+        </w:rPr>
+        <w:t xml:space="preserve">, </w:t>
+      </w:r>
+      <w:r>
+        <w:rPr>
+          <w:rFonts w:ascii="Calibri" w:hAnsi="Calibri" w:cs="Calibri"/>
+          <w:i/>
+          <w:iCs/>
+          <w:noProof/>
+          <w:szCs w:val="24"/>
+        </w:rPr>
+        <w:t>2</w:t>
+      </w:r>
+      <w:r>
+        <w:rPr>
+          <w:rFonts w:ascii="Calibri" w:hAnsi="Calibri" w:cs="Calibri"/>
+          <w:noProof/>
+          <w:szCs w:val="24"/>
+        </w:rPr>
+        <w:t>(6), 371–385. https://doi.org/10.1007/s12599-010-0127-3</w:t>
+      </w:r>
+    </w:p>
+    <w:p>
+      <w:pPr>
+        <w:widowControl w:val="0"/>
+        <w:autoSpaceDE w:val="0"/>
+        <w:autoSpaceDN w:val="0"/>
+        <w:adjustRightInd w:val="0"/>
+        <w:spacing w:line="240" w:lineRule="auto"/>
+        <w:ind w:left="480" w:hanging="480"/>
+        <w:rPr>
+          <w:rFonts w:ascii="Calibri" w:hAnsi="Calibri" w:cs="Calibri"/>
+          <w:noProof/>
+          <w:szCs w:val="24"/>
+        </w:rPr>
+      </w:pPr>
+      <w:r>
+        <w:rPr>
+          <w:rFonts w:ascii="Calibri" w:hAnsi="Calibri" w:cs="Calibri"/>
+          <w:noProof/>
+          <w:szCs w:val="24"/>
+        </w:rPr>
+        <w:t xml:space="preserve">Lee, S. H., Choi, J. Y., Yoo, S. H., &amp; Oh, Y. G. (2013). Evaluating spatial centrality for integrated tourism management in rural areas using GIS and network analysis. </w:t>
+      </w:r>
+      <w:r>
+        <w:rPr>
+          <w:rFonts w:ascii="Calibri" w:hAnsi="Calibri" w:cs="Calibri"/>
+          <w:i/>
+          <w:iCs/>
+          <w:noProof/>
+          <w:szCs w:val="24"/>
+        </w:rPr>
+        <w:t>Tourism Management</w:t>
+      </w:r>
+      <w:r>
+        <w:rPr>
+          <w:rFonts w:ascii="Calibri" w:hAnsi="Calibri" w:cs="Calibri"/>
+          <w:noProof/>
+          <w:szCs w:val="24"/>
+        </w:rPr>
+        <w:t xml:space="preserve">, </w:t>
+      </w:r>
+      <w:r>
+        <w:rPr>
+          <w:rFonts w:ascii="Calibri" w:hAnsi="Calibri" w:cs="Calibri"/>
+          <w:i/>
+          <w:iCs/>
+          <w:noProof/>
+          <w:szCs w:val="24"/>
+        </w:rPr>
+        <w:t>34</w:t>
+      </w:r>
+      <w:r>
+        <w:rPr>
+          <w:rFonts w:ascii="Calibri" w:hAnsi="Calibri" w:cs="Calibri"/>
+          <w:noProof/>
+          <w:szCs w:val="24"/>
+        </w:rPr>
+        <w:t>, 14–24. https://doi.org/10.1016/j.tourman.2012.03.005</w:t>
+      </w:r>
+    </w:p>
+    <w:p>
+      <w:pPr>
+        <w:widowControl w:val="0"/>
+        <w:autoSpaceDE w:val="0"/>
+        <w:autoSpaceDN w:val="0"/>
+        <w:adjustRightInd w:val="0"/>
+        <w:spacing w:line="240" w:lineRule="auto"/>
+        <w:ind w:left="480" w:hanging="480"/>
+        <w:rPr>
+          <w:rFonts w:ascii="Calibri" w:hAnsi="Calibri" w:cs="Calibri"/>
+          <w:noProof/>
+          <w:szCs w:val="24"/>
+        </w:rPr>
+      </w:pPr>
+      <w:r>
+        <w:rPr>
+          <w:rFonts w:ascii="Calibri" w:hAnsi="Calibri" w:cs="Calibri"/>
+          <w:noProof/>
+          <w:szCs w:val="24"/>
+        </w:rPr>
+        <w:t xml:space="preserve">Mccallum, A. (2007). </w:t>
+      </w:r>
+      <w:r>
+        <w:rPr>
+          <w:rFonts w:ascii="Calibri" w:hAnsi="Calibri" w:cs="Calibri"/>
+          <w:i/>
+          <w:iCs/>
+          <w:noProof/>
+          <w:szCs w:val="24"/>
+        </w:rPr>
+        <w:t>Topic and Role Discovery in Social Networks with Experiments on Enron and Academic Email</w:t>
+      </w:r>
+      <w:r>
+        <w:rPr>
+          <w:rFonts w:ascii="Calibri" w:hAnsi="Calibri" w:cs="Calibri"/>
+          <w:noProof/>
+          <w:szCs w:val="24"/>
+        </w:rPr>
+        <w:t xml:space="preserve">. </w:t>
+      </w:r>
+      <w:r>
+        <w:rPr>
+          <w:rFonts w:ascii="Calibri" w:hAnsi="Calibri" w:cs="Calibri"/>
+          <w:i/>
+          <w:iCs/>
+          <w:noProof/>
+          <w:szCs w:val="24"/>
+        </w:rPr>
+        <w:t>30</w:t>
+      </w:r>
+      <w:r>
+        <w:rPr>
+          <w:rFonts w:ascii="Calibri" w:hAnsi="Calibri" w:cs="Calibri"/>
+          <w:noProof/>
+          <w:szCs w:val="24"/>
+        </w:rPr>
+        <w:t>, 249–272.</w:t>
+      </w:r>
+    </w:p>
+    <w:p>
+      <w:pPr>
+        <w:widowControl w:val="0"/>
+        <w:autoSpaceDE w:val="0"/>
+        <w:autoSpaceDN w:val="0"/>
+        <w:adjustRightInd w:val="0"/>
+        <w:spacing w:line="240" w:lineRule="auto"/>
+        <w:ind w:left="480" w:hanging="480"/>
+        <w:rPr>
+          <w:rFonts w:ascii="Calibri" w:hAnsi="Calibri" w:cs="Calibri"/>
+          <w:noProof/>
+          <w:szCs w:val="24"/>
+        </w:rPr>
+      </w:pPr>
+      <w:r>
+        <w:rPr>
+          <w:rFonts w:ascii="Calibri" w:hAnsi="Calibri" w:cs="Calibri"/>
+          <w:noProof/>
+          <w:szCs w:val="24"/>
+        </w:rPr>
+        <w:t xml:space="preserve">Miller, P. R., Bobkowski, P. S., Maliniak, D., &amp; Rapoport, R. B. (2015). </w:t>
+      </w:r>
+      <w:r>
+        <w:rPr>
+          <w:rFonts w:ascii="Calibri" w:hAnsi="Calibri" w:cs="Calibri"/>
+          <w:i/>
+          <w:iCs/>
+          <w:noProof/>
+          <w:szCs w:val="24"/>
+        </w:rPr>
+        <w:t>Talking Politics on Facebook : Network Centrality and Political Discussion Practices in Social Media</w:t>
+      </w:r>
+      <w:r>
+        <w:rPr>
+          <w:rFonts w:ascii="Calibri" w:hAnsi="Calibri" w:cs="Calibri"/>
+          <w:noProof/>
+          <w:szCs w:val="24"/>
+        </w:rPr>
+        <w:t>. https://doi.org/10.1177/1065912915580135</w:t>
+      </w:r>
+    </w:p>
+    <w:p>
+      <w:pPr>
+        <w:widowControl w:val="0"/>
+        <w:autoSpaceDE w:val="0"/>
+        <w:autoSpaceDN w:val="0"/>
+        <w:adjustRightInd w:val="0"/>
+        <w:spacing w:line="240" w:lineRule="auto"/>
+        <w:ind w:left="480" w:hanging="480"/>
+        <w:rPr>
+          <w:rFonts w:ascii="Calibri" w:hAnsi="Calibri" w:cs="Calibri"/>
+          <w:noProof/>
+          <w:szCs w:val="24"/>
+        </w:rPr>
+      </w:pPr>
+      <w:r>
+        <w:rPr>
+          <w:rFonts w:ascii="Calibri" w:hAnsi="Calibri" w:cs="Calibri"/>
+          <w:noProof/>
+          <w:szCs w:val="24"/>
+        </w:rPr>
+        <w:t xml:space="preserve">Narayanan, S. (2005). </w:t>
+      </w:r>
+      <w:r>
+        <w:rPr>
+          <w:rFonts w:ascii="Calibri" w:hAnsi="Calibri" w:cs="Calibri"/>
+          <w:i/>
+          <w:iCs/>
+          <w:noProof/>
+          <w:szCs w:val="24"/>
+        </w:rPr>
+        <w:t>The Betweenness Centrality Of Biological Networks A Study of Betweenness Centrality</w:t>
+      </w:r>
+      <w:r>
+        <w:rPr>
+          <w:rFonts w:ascii="Calibri" w:hAnsi="Calibri" w:cs="Calibri"/>
+          <w:noProof/>
+          <w:szCs w:val="24"/>
+        </w:rPr>
+        <w:t>.</w:t>
+      </w:r>
+    </w:p>
+    <w:p>
+      <w:pPr>
+        <w:widowControl w:val="0"/>
+        <w:autoSpaceDE w:val="0"/>
+        <w:autoSpaceDN w:val="0"/>
+        <w:adjustRightInd w:val="0"/>
+        <w:spacing w:line="240" w:lineRule="auto"/>
+        <w:ind w:left="480" w:hanging="480"/>
+        <w:rPr>
+          <w:rFonts w:ascii="Calibri" w:hAnsi="Calibri" w:cs="Calibri"/>
+          <w:noProof/>
+          <w:szCs w:val="24"/>
+        </w:rPr>
+      </w:pPr>
+      <w:r>
+        <w:rPr>
+          <w:rFonts w:ascii="Calibri" w:hAnsi="Calibri" w:cs="Calibri"/>
+          <w:noProof/>
+          <w:szCs w:val="24"/>
+        </w:rPr>
+        <w:t xml:space="preserve">Newman, M. (2010). Networks: An Introduction. In </w:t>
+      </w:r>
+      <w:r>
+        <w:rPr>
+          <w:rFonts w:ascii="Calibri" w:hAnsi="Calibri" w:cs="Calibri"/>
+          <w:i/>
+          <w:iCs/>
+          <w:noProof/>
+          <w:szCs w:val="24"/>
+        </w:rPr>
+        <w:t>Networks: An Introduction</w:t>
+      </w:r>
+      <w:r>
+        <w:rPr>
+          <w:rFonts w:ascii="Calibri" w:hAnsi="Calibri" w:cs="Calibri"/>
+          <w:noProof/>
+          <w:szCs w:val="24"/>
+        </w:rPr>
+        <w:t>. https://doi.org/10.1093/acprof:oso/9780199206650.001.0001</w:t>
+      </w:r>
+    </w:p>
+    <w:p>
+      <w:pPr>
+        <w:widowControl w:val="0"/>
+        <w:autoSpaceDE w:val="0"/>
+        <w:autoSpaceDN w:val="0"/>
+        <w:adjustRightInd w:val="0"/>
+        <w:spacing w:line="240" w:lineRule="auto"/>
+        <w:ind w:left="480" w:hanging="480"/>
+        <w:rPr>
+          <w:rFonts w:ascii="Calibri" w:hAnsi="Calibri" w:cs="Calibri"/>
+          <w:noProof/>
+          <w:szCs w:val="24"/>
+        </w:rPr>
+      </w:pPr>
+      <w:r>
+        <w:rPr>
+          <w:rFonts w:ascii="Calibri" w:hAnsi="Calibri" w:cs="Calibri"/>
+          <w:noProof/>
+          <w:szCs w:val="24"/>
+        </w:rPr>
+        <w:lastRenderedPageBreak/>
+        <w:t xml:space="preserve">Park, K., &amp; Kim, D. (2009). </w:t>
+      </w:r>
+      <w:r>
+        <w:rPr>
+          <w:rFonts w:ascii="Calibri" w:hAnsi="Calibri" w:cs="Calibri"/>
+          <w:i/>
+          <w:iCs/>
+          <w:noProof/>
+          <w:szCs w:val="24"/>
+        </w:rPr>
+        <w:t>Localized network centrality and essentiality in the yeast – protein interaction network</w:t>
+      </w:r>
+      <w:r>
+        <w:rPr>
+          <w:rFonts w:ascii="Calibri" w:hAnsi="Calibri" w:cs="Calibri"/>
+          <w:noProof/>
+          <w:szCs w:val="24"/>
+        </w:rPr>
+        <w:t>. 5143–5154. https://doi.org/10.1002/pmic.200900357</w:t>
+      </w:r>
+    </w:p>
+    <w:p>
+      <w:pPr>
+        <w:widowControl w:val="0"/>
+        <w:autoSpaceDE w:val="0"/>
+        <w:autoSpaceDN w:val="0"/>
+        <w:adjustRightInd w:val="0"/>
+        <w:spacing w:line="240" w:lineRule="auto"/>
+        <w:ind w:left="480" w:hanging="480"/>
+        <w:rPr>
+          <w:rFonts w:ascii="Calibri" w:hAnsi="Calibri" w:cs="Calibri"/>
+          <w:noProof/>
+          <w:szCs w:val="24"/>
+        </w:rPr>
+      </w:pPr>
+      <w:r>
+        <w:rPr>
+          <w:rFonts w:ascii="Calibri" w:hAnsi="Calibri" w:cs="Calibri"/>
+          <w:noProof/>
+          <w:szCs w:val="24"/>
+        </w:rPr>
+        <w:t xml:space="preserve">Rossman, G., Esparza, N., &amp; Bonacich, P. (2010). I’d like to thank the academy, team spillovers, and network centrality. </w:t>
+      </w:r>
+      <w:r>
+        <w:rPr>
+          <w:rFonts w:ascii="Calibri" w:hAnsi="Calibri" w:cs="Calibri"/>
+          <w:i/>
+          <w:iCs/>
+          <w:noProof/>
+          <w:szCs w:val="24"/>
+        </w:rPr>
+        <w:t>American Sociological Review</w:t>
+      </w:r>
+      <w:r>
+        <w:rPr>
+          <w:rFonts w:ascii="Calibri" w:hAnsi="Calibri" w:cs="Calibri"/>
+          <w:noProof/>
+          <w:szCs w:val="24"/>
+        </w:rPr>
+        <w:t xml:space="preserve">, </w:t>
+      </w:r>
+      <w:r>
+        <w:rPr>
+          <w:rFonts w:ascii="Calibri" w:hAnsi="Calibri" w:cs="Calibri"/>
+          <w:i/>
+          <w:iCs/>
+          <w:noProof/>
+          <w:szCs w:val="24"/>
+        </w:rPr>
+        <w:t>75</w:t>
+      </w:r>
+      <w:r>
+        <w:rPr>
+          <w:rFonts w:ascii="Calibri" w:hAnsi="Calibri" w:cs="Calibri"/>
+          <w:noProof/>
+          <w:szCs w:val="24"/>
+        </w:rPr>
+        <w:t>(1), 31–51. https://doi.org/10.1177/0003122409359164</w:t>
+      </w:r>
+    </w:p>
+    <w:p>
+      <w:pPr>
+        <w:widowControl w:val="0"/>
+        <w:autoSpaceDE w:val="0"/>
+        <w:autoSpaceDN w:val="0"/>
+        <w:adjustRightInd w:val="0"/>
+        <w:spacing w:line="240" w:lineRule="auto"/>
+        <w:ind w:left="480" w:hanging="480"/>
+        <w:rPr>
+          <w:rFonts w:ascii="Calibri" w:hAnsi="Calibri" w:cs="Calibri"/>
+          <w:noProof/>
+          <w:szCs w:val="24"/>
+        </w:rPr>
+      </w:pPr>
+      <w:r>
+        <w:rPr>
+          <w:rFonts w:ascii="Calibri" w:hAnsi="Calibri" w:cs="Calibri"/>
+          <w:noProof/>
+          <w:szCs w:val="24"/>
+        </w:rPr>
+        <w:t xml:space="preserve">Williamson, S. A., &amp; Tec, M. (2019). Random clique covers for graphs with local density and global sparsity. </w:t>
+      </w:r>
+      <w:r>
+        <w:rPr>
+          <w:rFonts w:ascii="Calibri" w:hAnsi="Calibri" w:cs="Calibri"/>
+          <w:i/>
+          <w:iCs/>
+          <w:noProof/>
+          <w:szCs w:val="24"/>
+        </w:rPr>
+        <w:t>35th Conference on Uncertainty in Artificial Intelligence, UAI 2019</w:t>
+      </w:r>
+      <w:r>
+        <w:rPr>
+          <w:rFonts w:ascii="Calibri" w:hAnsi="Calibri" w:cs="Calibri"/>
+          <w:noProof/>
+          <w:szCs w:val="24"/>
+        </w:rPr>
+        <w:t>.</w:t>
+      </w:r>
+    </w:p>
+    <w:p>
+      <w:pPr>
+        <w:widowControl w:val="0"/>
+        <w:autoSpaceDE w:val="0"/>
+        <w:autoSpaceDN w:val="0"/>
+        <w:adjustRightInd w:val="0"/>
+        <w:spacing w:line="240" w:lineRule="auto"/>
+        <w:ind w:left="480" w:hanging="480"/>
+        <w:rPr>
+          <w:rFonts w:ascii="Calibri" w:hAnsi="Calibri" w:cs="Calibri"/>
+          <w:noProof/>
+          <w:szCs w:val="24"/>
+        </w:rPr>
+      </w:pPr>
+      <w:r>
+        <w:rPr>
+          <w:rFonts w:ascii="Calibri" w:hAnsi="Calibri" w:cs="Calibri"/>
+          <w:noProof/>
+          <w:szCs w:val="24"/>
+        </w:rPr>
+        <w:t xml:space="preserve">Yang, B., &amp; Liu, J. (2008). Discovering global network communities based on local centralities. </w:t>
+      </w:r>
+      <w:r>
+        <w:rPr>
+          <w:rFonts w:ascii="Calibri" w:hAnsi="Calibri" w:cs="Calibri"/>
+          <w:i/>
+          <w:iCs/>
+          <w:noProof/>
+          <w:szCs w:val="24"/>
+        </w:rPr>
+        <w:t>ACM Transactions on the Web</w:t>
+      </w:r>
+      <w:r>
+        <w:rPr>
+          <w:rFonts w:ascii="Calibri" w:hAnsi="Calibri" w:cs="Calibri"/>
+          <w:noProof/>
+          <w:szCs w:val="24"/>
+        </w:rPr>
+        <w:t xml:space="preserve">, </w:t>
+      </w:r>
+      <w:r>
+        <w:rPr>
+          <w:rFonts w:ascii="Calibri" w:hAnsi="Calibri" w:cs="Calibri"/>
+          <w:i/>
+          <w:iCs/>
+          <w:noProof/>
+          <w:szCs w:val="24"/>
+        </w:rPr>
+        <w:t>2</w:t>
+      </w:r>
+      <w:r>
+        <w:rPr>
+          <w:rFonts w:ascii="Calibri" w:hAnsi="Calibri" w:cs="Calibri"/>
+          <w:noProof/>
+          <w:szCs w:val="24"/>
+        </w:rPr>
+        <w:t>(1). https://doi.org/10.1145/1326561.1326570</w:t>
+      </w:r>
+    </w:p>
+    <w:p>
+      <w:pPr>
+        <w:widowControl w:val="0"/>
+        <w:autoSpaceDE w:val="0"/>
+        <w:autoSpaceDN w:val="0"/>
+        <w:adjustRightInd w:val="0"/>
+        <w:spacing w:line="240" w:lineRule="auto"/>
+        <w:ind w:left="480" w:hanging="480"/>
+        <w:rPr>
+          <w:rFonts w:ascii="Calibri" w:hAnsi="Calibri" w:cs="Calibri"/>
+          <w:noProof/>
+        </w:rPr>
+      </w:pPr>
+      <w:r>
+        <w:rPr>
+          <w:rFonts w:ascii="Calibri" w:hAnsi="Calibri" w:cs="Calibri"/>
+          <w:noProof/>
+          <w:szCs w:val="24"/>
+        </w:rPr>
+        <w:t xml:space="preserve">Zhang, Y., Wang, X., Zeng, P., &amp; Chen, X. (2011). Centrality characteristics of road network patterns of traffic analysis zones. </w:t>
+      </w:r>
+      <w:r>
+        <w:rPr>
+          <w:rFonts w:ascii="Calibri" w:hAnsi="Calibri" w:cs="Calibri"/>
+          <w:i/>
+          <w:iCs/>
+          <w:noProof/>
+          <w:szCs w:val="24"/>
+        </w:rPr>
+        <w:t>Transportation Research Record</w:t>
+      </w:r>
+      <w:r>
+        <w:rPr>
+          <w:rFonts w:ascii="Calibri" w:hAnsi="Calibri" w:cs="Calibri"/>
+          <w:noProof/>
+          <w:szCs w:val="24"/>
+        </w:rPr>
+        <w:t xml:space="preserve">, </w:t>
+      </w:r>
+      <w:r>
+        <w:rPr>
+          <w:rFonts w:ascii="Calibri" w:hAnsi="Calibri" w:cs="Calibri"/>
+          <w:i/>
+          <w:iCs/>
+          <w:noProof/>
+          <w:szCs w:val="24"/>
+        </w:rPr>
+        <w:t>2256</w:t>
+      </w:r>
+      <w:r>
+        <w:rPr>
+          <w:rFonts w:ascii="Calibri" w:hAnsi="Calibri" w:cs="Calibri"/>
+          <w:noProof/>
+          <w:szCs w:val="24"/>
+        </w:rPr>
+        <w:t>, 16–24. https://doi.org/10.3141/2256-03</w:t>
+      </w:r>
+    </w:p>
+    <w:p>
+      <w:pPr>
+        <w:rPr>
+          <w:i/>
+          <w:u w:val="single"/>
+        </w:rPr>
+      </w:pPr>
+      <w:r>
+        <w:rPr>
+          <w:i/>
+          <w:u w:val="single"/>
+        </w:rPr>
+        <w:fldChar w:fldCharType="end"/>
+      </w:r>
       <w:bookmarkEnd w:id="0"/>
     </w:p>
     <w:p/>
@@ -1329,7 +2436,7 @@
 </file>
 
 <file path=customXml/itemProps1.xml><?xml version="1.0" encoding="utf-8"?>
-<ds:datastoreItem xmlns:ds="http://schemas.openxmlformats.org/officeDocument/2006/customXml" ds:itemID="{60A9D372-5368-44DC-A699-F9904307D092}">
+<ds:datastoreItem xmlns:ds="http://schemas.openxmlformats.org/officeDocument/2006/customXml" ds:itemID="{DE853234-5E4F-41D4-839E-E37766845D37}">
   <ds:schemaRefs>
     <ds:schemaRef ds:uri="http://schemas.openxmlformats.org/officeDocument/2006/bibliography"/>
   </ds:schemaRefs>

</xml_diff>